<commit_message>
Sean's suggestions on Gmatch documenation
</commit_message>
<xml_diff>
--- a/gmatch documentation.docx
+++ b/gmatch documentation.docx
@@ -447,6 +447,7 @@
             <w:calendar w:val="gregorian"/>
           </w:date>
         </w:sdtPr>
+        <w:sdtEndPr/>
         <w:sdtContent>
           <w:r>
             <w:rPr>
@@ -771,11 +772,24 @@
       <w:pPr>
         <w:pStyle w:val="NormalSS"/>
       </w:pPr>
-      <w:r>
-        <w:t>We constructed t</w:t>
-      </w:r>
-      <w:r>
-        <w:t xml:space="preserve">he Round 1 internal comparison group using novel methods that allowed </w:t>
+      <w:ins w:id="10" w:author="Sean Orzol" w:date="2018-08-07T07:15:00Z">
+        <w:r>
+          <w:t>For CPC+ practices that started in 2017, we selected an external comparison group for the Medicare analyses</w:t>
+        </w:r>
+        <w:r>
+          <w:t xml:space="preserve"> </w:t>
+        </w:r>
+      </w:ins>
+      <w:del w:id="11" w:author="Sean Orzol" w:date="2018-08-07T07:15:00Z">
+        <w:r>
+          <w:delText>We constructed t</w:delText>
+        </w:r>
+        <w:r>
+          <w:delText xml:space="preserve">he Round 1 internal comparison group </w:delText>
+        </w:r>
+      </w:del>
+      <w:r>
+        <w:t xml:space="preserve">using novel methods that allowed </w:t>
       </w:r>
       <w:r>
         <w:t xml:space="preserve">us </w:t>
@@ -921,7 +935,15 @@
         <w:t xml:space="preserve"> </w:t>
       </w:r>
       <w:r>
-        <w:t>The CBPS methods are, in turn, based on older and more familiar method—inverse propensity weighting (IPW).</w:t>
+        <w:t xml:space="preserve">The CBPS methods are, in turn, based on </w:t>
+      </w:r>
+      <w:ins w:id="12" w:author="Sean Orzol" w:date="2018-08-07T07:16:00Z">
+        <w:r>
+          <w:t xml:space="preserve">an </w:t>
+        </w:r>
+      </w:ins>
+      <w:r>
+        <w:t>older and more familiar method—inverse propensity weighting (IPW).</w:t>
       </w:r>
       <w:r>
         <w:t xml:space="preserve"> In this</w:t>
@@ -950,6 +972,7 @@
       <w:r>
         <w:t xml:space="preserve">. </w:t>
       </w:r>
+      <w:commentRangeStart w:id="13"/>
       <w:r>
         <w:t xml:space="preserve">Then I </w:t>
       </w:r>
@@ -967,6 +990,13 @@
       </w:r>
       <w:r>
         <w:t>method in Stata.</w:t>
+      </w:r>
+      <w:commentRangeEnd w:id="13"/>
+      <w:r>
+        <w:rPr>
+          <w:rStyle w:val="CommentReference"/>
+        </w:rPr>
+        <w:commentReference w:id="13"/>
       </w:r>
     </w:p>
     <w:p>
@@ -1036,7 +1066,11 @@
         <w:t>or “</w:t>
       </w:r>
       <w:r>
-        <w:t>matching variables</w:t>
+        <w:t xml:space="preserve">matching </w:t>
+      </w:r>
+      <w:r>
+        <w:lastRenderedPageBreak/>
+        <w:t>variables</w:t>
       </w:r>
       <w:r>
         <w:t>”</w:t>
@@ -1057,11 +1091,7 @@
         <w:t xml:space="preserve">ed by </w:t>
       </w:r>
       <w:r>
-        <w:t xml:space="preserve">the inverse of the estimated probability </w:t>
-      </w:r>
-      <w:r>
-        <w:lastRenderedPageBreak/>
-        <w:t xml:space="preserve">that </w:t>
+        <w:t xml:space="preserve">the inverse of the estimated probability that </w:t>
       </w:r>
       <w:r>
         <w:t xml:space="preserve">the observation is </w:t>
@@ -1106,7 +1136,23 @@
         <w:t xml:space="preserve">the </w:t>
       </w:r>
       <w:r>
-        <w:t xml:space="preserve">sample to exhibit better </w:t>
+        <w:t xml:space="preserve">sample </w:t>
+      </w:r>
+      <w:del w:id="14" w:author="Sean Orzol" w:date="2018-08-07T07:18:00Z">
+        <w:r>
+          <w:delText xml:space="preserve">to </w:delText>
+        </w:r>
+      </w:del>
+      <w:ins w:id="15" w:author="Sean Orzol" w:date="2018-08-07T07:18:00Z">
+        <w:r>
+          <w:t>will?</w:t>
+        </w:r>
+        <w:r>
+          <w:t xml:space="preserve"> </w:t>
+        </w:r>
+      </w:ins>
+      <w:r>
+        <w:t xml:space="preserve">exhibit better </w:t>
       </w:r>
       <w:r>
         <w:t xml:space="preserve">covariate </w:t>
@@ -1131,8 +1177,19 @@
       <w:r>
         <w:t xml:space="preserve">IPW involves several straightforward steps. </w:t>
       </w:r>
-      <w:r>
-        <w:t>The first step involve</w:t>
+      <w:commentRangeStart w:id="16"/>
+      <w:r>
+        <w:t xml:space="preserve">The first step </w:t>
+      </w:r>
+      <w:commentRangeEnd w:id="16"/>
+      <w:r>
+        <w:rPr>
+          <w:rStyle w:val="CommentReference"/>
+        </w:rPr>
+        <w:commentReference w:id="16"/>
+      </w:r>
+      <w:r>
+        <w:t>involve</w:t>
       </w:r>
       <w:r>
         <w:t>s</w:t>
@@ -2032,14 +2089,14 @@
       <w:r>
         <w:t>.</w:t>
       </w:r>
-      <w:bookmarkStart w:id="10" w:name="_Ref513561611"/>
+      <w:bookmarkStart w:id="17" w:name="_Ref513561611"/>
       <w:r>
         <w:rPr>
           <w:rStyle w:val="EndnoteReference"/>
         </w:rPr>
         <w:endnoteReference w:id="3"/>
       </w:r>
-      <w:bookmarkEnd w:id="10"/>
+      <w:bookmarkEnd w:id="17"/>
       <w:r>
         <w:t xml:space="preserve"> </w:t>
       </w:r>
@@ -2380,13 +2437,27 @@
         <w:t xml:space="preserve"> IPW estimators can be unstable when </w:t>
       </w:r>
       <w:r>
-        <w:t>the treatment and comparison groups have poor overlap.</w:t>
+        <w:t>the treatment and comparison groups have poor overlap</w:t>
+      </w:r>
+      <w:commentRangeStart w:id="18"/>
+      <w:r>
+        <w:t>.</w:t>
       </w:r>
       <w:r>
         <w:t xml:space="preserve"> </w:t>
       </w:r>
       <w:r>
-        <w:t>Poor overlap causes some IPW weights to become very large. A potential workaround is to restrict the propensity scores to a region of common empirical support</w:t>
+        <w:t xml:space="preserve">Poor overlap </w:t>
+      </w:r>
+      <w:commentRangeEnd w:id="18"/>
+      <w:r>
+        <w:rPr>
+          <w:rStyle w:val="CommentReference"/>
+        </w:rPr>
+        <w:commentReference w:id="18"/>
+      </w:r>
+      <w:r>
+        <w:t>causes some IPW weights to become very large. A potential workaround is to restrict the propensity scores to a region of common empirical support</w:t>
       </w:r>
       <w:r>
         <w:t xml:space="preserve">—that is, </w:t>
@@ -2565,7 +2636,15 @@
       </w:pPr>
       <w:r>
         <w:lastRenderedPageBreak/>
-        <w:t xml:space="preserve">CBPS methods combine </w:t>
+        <w:t>CBPS methods combine</w:t>
+      </w:r>
+      <w:ins w:id="19" w:author="Sean Orzol" w:date="2018-08-07T07:21:00Z">
+        <w:r>
+          <w:t xml:space="preserve"> the four</w:t>
+        </w:r>
+      </w:ins>
+      <w:r>
+        <w:t xml:space="preserve"> </w:t>
       </w:r>
       <w:r>
         <w:t xml:space="preserve">steps in </w:t>
@@ -2787,6 +2866,15 @@
                   <w:rFonts w:ascii="Cambria Math" w:hAnsi="Cambria Math"/>
                 </w:rPr>
                 <m:t>,</m:t>
+              </m:r>
+              <m:r>
+                <m:rPr>
+                  <m:sty m:val="p"/>
+                </m:rPr>
+                <w:rPr>
+                  <w:rStyle w:val="CommentReference"/>
+                </w:rPr>
+                <w:commentReference w:id="20"/>
               </m:r>
             </m:e>
           </m:func>
@@ -3164,7 +3252,13 @@
         <w:pStyle w:val="NormalSS"/>
       </w:pPr>
       <w:r>
-        <w:t xml:space="preserve">With the CPC+ data, we found that CBPS produced excellent balance between the CPC+ and comparison practices.  However, some of the comparison practices were receiving very large weights (say, </w:t>
+        <w:t>With the CPC+ data, we found that CBPS produced</w:t>
+      </w:r>
+      <w:r>
+        <w:t xml:space="preserve"> good</w:t>
+      </w:r>
+      <w:r>
+        <w:t xml:space="preserve"> balance between the CPC+ and comparison practices.  However, some of the comparison practices were receiving very large weights (say, </w:t>
       </w:r>
       <w:r>
         <w:t xml:space="preserve">over 25 and sometimes as large as </w:t>
@@ -3182,7 +3276,20 @@
         <w:t xml:space="preserve">e wide distribution in weights were likely to </w:t>
       </w:r>
       <w:r>
-        <w:t>substantively reduce the statistical power in the outcome models.</w:t>
+        <w:t xml:space="preserve">substantively reduce the statistical power </w:t>
+      </w:r>
+      <w:ins w:id="21" w:author="Sean Orzol" w:date="2018-08-07T07:24:00Z">
+        <w:r>
+          <w:t>estimating the impact of CPC+ on claims-based outcomes</w:t>
+        </w:r>
+      </w:ins>
+      <w:del w:id="22" w:author="Sean Orzol" w:date="2018-08-07T07:24:00Z">
+        <w:r>
+          <w:delText>in the outcome models</w:delText>
+        </w:r>
+      </w:del>
+      <w:r>
+        <w:t>.</w:t>
       </w:r>
       <w:r>
         <w:rPr>
@@ -3208,8 +3315,24 @@
       <w:r>
         <w:t xml:space="preserve">  </w:t>
       </w:r>
-      <w:r>
-        <w:t xml:space="preserve">The team suspected that the CBPS approach could be “tweaked” in a way that would result in </w:t>
+      <w:del w:id="23" w:author="Sean Orzol" w:date="2018-08-07T07:24:00Z">
+        <w:r>
+          <w:delText>The team</w:delText>
+        </w:r>
+      </w:del>
+      <w:ins w:id="24" w:author="Sean Orzol" w:date="2018-08-07T07:24:00Z">
+        <w:r>
+          <w:t>We</w:t>
+        </w:r>
+      </w:ins>
+      <w:r>
+        <w:t xml:space="preserve"> suspected that the CBPS approach could be </w:t>
+      </w:r>
+      <w:r>
+        <w:t>modified</w:t>
+      </w:r>
+      <w:r>
+        <w:t xml:space="preserve"> in a way that would result in </w:t>
       </w:r>
       <w:r>
         <w:t xml:space="preserve">fewer “extreme” weights—leading to </w:t>
@@ -3233,7 +3356,15 @@
         <w:t xml:space="preserve">model that </w:t>
       </w:r>
       <w:r>
-        <w:t xml:space="preserve">was similar to CBPS, but </w:t>
+        <w:t>was similar to CBPS</w:t>
+      </w:r>
+      <w:ins w:id="25" w:author="Sean Orzol" w:date="2018-08-07T07:24:00Z">
+        <w:r>
+          <w:t xml:space="preserve"> (EQ 1?)</w:t>
+        </w:r>
+      </w:ins>
+      <w:r>
+        <w:t xml:space="preserve">, but </w:t>
       </w:r>
       <w:r>
         <w:t xml:space="preserve">modified the </w:t>
@@ -3597,6 +3728,15 @@
                 </w:rPr>
                 <m:t>,</m:t>
               </m:r>
+              <m:r>
+                <m:rPr>
+                  <m:sty m:val="p"/>
+                </m:rPr>
+                <w:rPr>
+                  <w:rStyle w:val="CommentReference"/>
+                </w:rPr>
+                <w:commentReference w:id="26"/>
+              </m:r>
             </m:e>
           </m:func>
         </m:oMath>
@@ -3812,7 +3952,7 @@
         <w:t xml:space="preserve">weights </w:t>
       </w:r>
       <w:r>
-        <w:t xml:space="preserve">differences from the distribution “targeted” by the user (specifically, if the </w:t>
+        <w:t xml:space="preserve">differs from the distribution “targeted” by the user (specifically, if the </w:t>
       </w:r>
       <w:r>
         <w:t xml:space="preserve">CV, skewness, or kurtosis </w:t>
@@ -3864,6 +4004,7 @@
         <w:pStyle w:val="NormalSS"/>
       </w:pPr>
       <w:r>
+        <w:lastRenderedPageBreak/>
         <w:t xml:space="preserve">A key </w:t>
       </w:r>
       <w:r>
@@ -3894,11 +4035,7 @@
         <w:t xml:space="preserve">matching </w:t>
       </w:r>
       <w:r>
-        <w:t xml:space="preserve">weights.  Then, we </w:t>
-      </w:r>
-      <w:r>
-        <w:lastRenderedPageBreak/>
-        <w:t xml:space="preserve">systematically tried a range of </w:t>
+        <w:t xml:space="preserve">weights.  Then, we systematically tried a range of </w:t>
       </w:r>
       <w:r>
         <w:t xml:space="preserve">tuning </w:t>
@@ -4046,14 +4183,26 @@
       <w:r>
         <w:t xml:space="preserve">. </w:t>
       </w:r>
-      <w:r>
-        <w:t xml:space="preserve">The </w:t>
-      </w:r>
-      <w:r>
-        <w:t xml:space="preserve">team </w:t>
-      </w:r>
-      <w:r>
-        <w:t xml:space="preserve">then tabulated the various results, and </w:t>
+      <w:del w:id="27" w:author="Sean Orzol" w:date="2018-08-07T07:25:00Z">
+        <w:r>
+          <w:delText xml:space="preserve">The </w:delText>
+        </w:r>
+        <w:r>
+          <w:delText xml:space="preserve">team </w:delText>
+        </w:r>
+        <w:r>
+          <w:delText>then</w:delText>
+        </w:r>
+      </w:del>
+      <w:ins w:id="28" w:author="Sean Orzol" w:date="2018-08-07T07:25:00Z">
+        <w:r>
+          <w:t>We</w:t>
+        </w:r>
+      </w:ins>
+      <w:bookmarkStart w:id="29" w:name="_GoBack"/>
+      <w:bookmarkEnd w:id="29"/>
+      <w:r>
+        <w:t xml:space="preserve"> tabulated the various results, and </w:t>
       </w:r>
       <w:r>
         <w:t xml:space="preserve">identified </w:t>
@@ -4191,10 +4340,7 @@
         <w:t xml:space="preserve"> mean of the matching weights </w:t>
       </w:r>
       <w:r>
-        <w:t xml:space="preserve">equals one </w:t>
-      </w:r>
-      <w:r>
-        <w:t xml:space="preserve">(see footnote </w:t>
+        <w:t xml:space="preserve">equals one (see footnote </w:t>
       </w:r>
       <w:r>
         <w:fldChar w:fldCharType="begin"/>
@@ -4235,13 +4381,7 @@
         <w:pStyle w:val="NormalSS"/>
       </w:pPr>
       <w:r>
-        <w:t xml:space="preserve">I wrote programming code to implement this new approach. The code was written in </w:t>
-      </w:r>
-      <w:r>
-        <w:t>Stata’s matrix programming language, Mata</w:t>
-      </w:r>
-      <w:r>
-        <w:t xml:space="preserve">, using object-oriented (class) programming methods.  Users need to understand and use Mata to have full access to all of the capabilities available in </w:t>
+        <w:t xml:space="preserve">I wrote programming code to implement this new approach. The code was written in Stata’s matrix programming language, Mata, using object-oriented (class) programming methods.  Users need to understand and use Mata to have full access to all of the capabilities available in </w:t>
       </w:r>
       <w:r>
         <w:t xml:space="preserve">the </w:t>
@@ -4291,8 +4431,6 @@
       <w:r>
         <w:t>This section first describes the Stata command, and then describes the underlying Mata implementation.</w:t>
       </w:r>
-      <w:bookmarkStart w:id="11" w:name="_GoBack"/>
-      <w:bookmarkEnd w:id="11"/>
     </w:p>
     <w:p>
       <w:pPr>
@@ -4335,10 +4473,7 @@
         <w:pStyle w:val="H5Lower"/>
       </w:pPr>
       <w:r>
-        <w:t>b</w:t>
-      </w:r>
-      <w:r>
-        <w:t>.</w:t>
+        <w:t>b.</w:t>
       </w:r>
       <w:r>
         <w:tab/>
@@ -4357,15 +4492,10 @@
         <w:pStyle w:val="H5Lower"/>
       </w:pPr>
       <w:r>
-        <w:t>c</w:t>
-      </w:r>
-      <w:r>
-        <w:t>.</w:t>
+        <w:t>c.</w:t>
       </w:r>
       <w:r>
         <w:tab/>
-      </w:r>
-      <w:r>
         <w:t>Options</w:t>
       </w:r>
     </w:p>
@@ -4379,15 +4509,10 @@
         <w:pStyle w:val="H5Lower"/>
       </w:pPr>
       <w:r>
-        <w:t>d</w:t>
-      </w:r>
-      <w:r>
-        <w:t>.</w:t>
+        <w:t>d.</w:t>
       </w:r>
       <w:r>
         <w:tab/>
-      </w:r>
-      <w:r>
         <w:t>Examples</w:t>
       </w:r>
     </w:p>
@@ -4401,6 +4526,7 @@
         <w:pStyle w:val="H4Number"/>
       </w:pPr>
       <w:r>
+        <w:lastRenderedPageBreak/>
         <w:t xml:space="preserve">2. </w:t>
       </w:r>
       <w:r>
@@ -4424,7 +4550,6 @@
         </w:rPr>
       </w:pPr>
       <w:r>
-        <w:lastRenderedPageBreak/>
         <w:br w:type="page"/>
       </w:r>
     </w:p>
@@ -4436,14 +4561,36 @@
         <w:lastRenderedPageBreak/>
         <w:t xml:space="preserve">Exhibit </w:t>
       </w:r>
-      <w:fldSimple w:instr=" SEQ Exhibit \* ARABIC ">
-        <w:r>
-          <w:rPr>
-            <w:noProof/>
-          </w:rPr>
-          <w:t>1</w:t>
-        </w:r>
-      </w:fldSimple>
+      <w:r>
+        <w:rPr>
+          <w:noProof/>
+        </w:rPr>
+        <w:fldChar w:fldCharType="begin"/>
+      </w:r>
+      <w:r>
+        <w:rPr>
+          <w:noProof/>
+        </w:rPr>
+        <w:instrText xml:space="preserve"> SEQ Exhibit \* ARABIC </w:instrText>
+      </w:r>
+      <w:r>
+        <w:rPr>
+          <w:noProof/>
+        </w:rPr>
+        <w:fldChar w:fldCharType="separate"/>
+      </w:r>
+      <w:r>
+        <w:rPr>
+          <w:noProof/>
+        </w:rPr>
+        <w:t>1</w:t>
+      </w:r>
+      <w:r>
+        <w:rPr>
+          <w:noProof/>
+        </w:rPr>
+        <w:fldChar w:fldCharType="end"/>
+      </w:r>
       <w:r>
         <w:t>. Example of IPW and CBPS methods</w:t>
       </w:r>
@@ -5167,7 +5314,7 @@
                           <pic:cNvPicPr/>
                         </pic:nvPicPr>
                         <pic:blipFill rotWithShape="1">
-                          <a:blip r:embed="rId11" r:link="rId12" cstate="print">
+                          <a:blip r:embed="rId13" r:link="rId14" cstate="print">
                             <a:extLst>
                               <a:ext uri="{28A0092B-C50C-407E-A947-70E740481C1C}">
                                 <a14:useLocalDpi xmlns:a14="http://schemas.microsoft.com/office/drawing/2010/main" val="0"/>
@@ -5220,7 +5367,7 @@
                           <pic:cNvPicPr/>
                         </pic:nvPicPr>
                         <pic:blipFill rotWithShape="1">
-                          <a:blip r:embed="rId11" r:link="rId12" cstate="print">
+                          <a:blip r:embed="rId13" r:link="rId14" cstate="print">
                             <a:extLst>
                               <a:ext uri="{28A0092B-C50C-407E-A947-70E740481C1C}">
                                 <a14:useLocalDpi xmlns:a14="http://schemas.microsoft.com/office/drawing/2010/main" val="0"/>
@@ -5655,6 +5802,104 @@
     </w:sectPr>
   </w:body>
 </w:document>
+</file>
+
+<file path=word/comments.xml><?xml version="1.0" encoding="utf-8"?>
+<w:comments xmlns:wpc="http://schemas.microsoft.com/office/word/2010/wordprocessingCanvas" xmlns:mc="http://schemas.openxmlformats.org/markup-compatibility/2006" xmlns:o="urn:schemas-microsoft-com:office:office" xmlns:r="http://schemas.openxmlformats.org/officeDocument/2006/relationships" xmlns:m="http://schemas.openxmlformats.org/officeDocument/2006/math" xmlns:v="urn:schemas-microsoft-com:vml" xmlns:wp14="http://schemas.microsoft.com/office/word/2010/wordprocessingDrawing" xmlns:wp="http://schemas.openxmlformats.org/drawingml/2006/wordprocessingDrawing" xmlns:w10="urn:schemas-microsoft-com:office:word" xmlns:w="http://schemas.openxmlformats.org/wordprocessingml/2006/main" xmlns:w14="http://schemas.microsoft.com/office/word/2010/wordml" xmlns:w15="http://schemas.microsoft.com/office/word/2012/wordml" xmlns:wpg="http://schemas.microsoft.com/office/word/2010/wordprocessingGroup" xmlns:wpi="http://schemas.microsoft.com/office/word/2010/wordprocessingInk" xmlns:wne="http://schemas.microsoft.com/office/word/2006/wordml" xmlns:wps="http://schemas.microsoft.com/office/word/2010/wordprocessingShape" mc:Ignorable="w14 w15 wp14">
+  <w:comment w:id="13" w:author="Sean Orzol" w:date="2018-08-07T07:17:00Z" w:initials="SO">
+    <w:p>
+      <w:pPr>
+        <w:pStyle w:val="CommentText"/>
+      </w:pPr>
+      <w:r>
+        <w:rPr>
+          <w:rStyle w:val="CommentReference"/>
+        </w:rPr>
+        <w:annotationRef/>
+      </w:r>
+      <w:r>
+        <w:t xml:space="preserve">Flagging in case we move forward with just part A.  </w:t>
+      </w:r>
+    </w:p>
+  </w:comment>
+  <w:comment w:id="16" w:author="Sean Orzol" w:date="2018-08-07T07:22:00Z" w:initials="SO">
+    <w:p>
+      <w:pPr>
+        <w:pStyle w:val="CommentText"/>
+      </w:pPr>
+      <w:r>
+        <w:rPr>
+          <w:rStyle w:val="CommentReference"/>
+        </w:rPr>
+        <w:annotationRef/>
+      </w:r>
+      <w:r>
+        <w:t xml:space="preserve">Might be </w:t>
+      </w:r>
+      <w:r>
+        <w:t>easier to read if bulleted list versus dense paragraph</w:t>
+      </w:r>
+    </w:p>
+  </w:comment>
+  <w:comment w:id="18" w:author="Sean Orzol" w:date="2018-08-07T07:19:00Z" w:initials="SO">
+    <w:p>
+      <w:pPr>
+        <w:pStyle w:val="CommentText"/>
+      </w:pPr>
+      <w:r>
+        <w:rPr>
+          <w:rStyle w:val="CommentReference"/>
+        </w:rPr>
+        <w:annotationRef/>
+      </w:r>
+      <w:r>
+        <w:t>Might need to describe</w:t>
+      </w:r>
+    </w:p>
+  </w:comment>
+  <w:comment w:id="20" w:author="Sean Orzol" w:date="2018-08-07T07:22:00Z" w:initials="SO">
+    <w:p>
+      <w:pPr>
+        <w:pStyle w:val="CommentText"/>
+      </w:pPr>
+      <w:r>
+        <w:rPr>
+          <w:rStyle w:val="CommentReference"/>
+        </w:rPr>
+        <w:annotationRef/>
+      </w:r>
+      <w:r>
+        <w:t>EQ 1</w:t>
+      </w:r>
+    </w:p>
+  </w:comment>
+  <w:comment w:id="26" w:author="Sean Orzol" w:date="2018-08-07T07:24:00Z" w:initials="SO">
+    <w:p>
+      <w:pPr>
+        <w:pStyle w:val="CommentText"/>
+      </w:pPr>
+      <w:r>
+        <w:rPr>
+          <w:rStyle w:val="CommentReference"/>
+        </w:rPr>
+        <w:annotationRef/>
+      </w:r>
+      <w:r>
+        <w:t>EQ2</w:t>
+      </w:r>
+    </w:p>
+  </w:comment>
+</w:comments>
+</file>
+
+<file path=word/commentsExtended.xml><?xml version="1.0" encoding="utf-8"?>
+<w15:commentsEx xmlns:wpc="http://schemas.microsoft.com/office/word/2010/wordprocessingCanvas" xmlns:mc="http://schemas.openxmlformats.org/markup-compatibility/2006" xmlns:o="urn:schemas-microsoft-com:office:office" xmlns:r="http://schemas.openxmlformats.org/officeDocument/2006/relationships" xmlns:m="http://schemas.openxmlformats.org/officeDocument/2006/math" xmlns:v="urn:schemas-microsoft-com:vml" xmlns:wp14="http://schemas.microsoft.com/office/word/2010/wordprocessingDrawing" xmlns:wp="http://schemas.openxmlformats.org/drawingml/2006/wordprocessingDrawing" xmlns:w10="urn:schemas-microsoft-com:office:word" xmlns:w="http://schemas.openxmlformats.org/wordprocessingml/2006/main" xmlns:w14="http://schemas.microsoft.com/office/word/2010/wordml" xmlns:w15="http://schemas.microsoft.com/office/word/2012/wordml" xmlns:wpg="http://schemas.microsoft.com/office/word/2010/wordprocessingGroup" xmlns:wpi="http://schemas.microsoft.com/office/word/2010/wordprocessingInk" xmlns:wne="http://schemas.microsoft.com/office/word/2006/wordml" xmlns:wps="http://schemas.microsoft.com/office/word/2010/wordprocessingShape" mc:Ignorable="w14 w15 wp14">
+  <w15:commentEx w15:paraId="7A316E99" w15:done="0"/>
+  <w15:commentEx w15:paraId="2C7AFA7C" w15:done="0"/>
+  <w15:commentEx w15:paraId="4B6F39D1" w15:done="0"/>
+  <w15:commentEx w15:paraId="227E9F9C" w15:done="0"/>
+  <w15:commentEx w15:paraId="66167DE2" w15:done="0"/>
+</w15:commentsEx>
 </file>
 
 <file path=word/endnotes.xml><?xml version="1.0" encoding="utf-8"?>
@@ -6947,6 +7192,7 @@
           <w:calendar w:val="gregorian"/>
         </w:date>
       </w:sdtPr>
+      <w:sdtEndPr/>
       <w:sdtContent>
         <w:r>
           <w:rPr>
@@ -8782,6 +9028,14 @@
   </w:num>
   <w:numIdMacAtCleanup w:val="11"/>
 </w:numbering>
+</file>
+
+<file path=word/people.xml><?xml version="1.0" encoding="utf-8"?>
+<w15:people xmlns:wpc="http://schemas.microsoft.com/office/word/2010/wordprocessingCanvas" xmlns:mc="http://schemas.openxmlformats.org/markup-compatibility/2006" xmlns:o="urn:schemas-microsoft-com:office:office" xmlns:r="http://schemas.openxmlformats.org/officeDocument/2006/relationships" xmlns:m="http://schemas.openxmlformats.org/officeDocument/2006/math" xmlns:v="urn:schemas-microsoft-com:vml" xmlns:wp14="http://schemas.microsoft.com/office/word/2010/wordprocessingDrawing" xmlns:wp="http://schemas.openxmlformats.org/drawingml/2006/wordprocessingDrawing" xmlns:w10="urn:schemas-microsoft-com:office:word" xmlns:w="http://schemas.openxmlformats.org/wordprocessingml/2006/main" xmlns:w14="http://schemas.microsoft.com/office/word/2010/wordml" xmlns:w15="http://schemas.microsoft.com/office/word/2012/wordml" xmlns:wpg="http://schemas.microsoft.com/office/word/2010/wordprocessingGroup" xmlns:wpi="http://schemas.microsoft.com/office/word/2010/wordprocessingInk" xmlns:wne="http://schemas.microsoft.com/office/word/2006/wordml" xmlns:wps="http://schemas.microsoft.com/office/word/2010/wordprocessingShape" mc:Ignorable="w14 w15 wp14">
+  <w15:person w15:author="Sean Orzol">
+    <w15:presenceInfo w15:providerId="AD" w15:userId="S-1-5-21-484763869-796845957-839522115-8272"/>
+  </w15:person>
+</w15:people>
 </file>
 
 <file path=word/styles.xml><?xml version="1.0" encoding="utf-8"?>
@@ -9365,6 +9619,7 @@
   <w:style w:type="character" w:default="1" w:styleId="DefaultParagraphFont">
     <w:name w:val="Default Paragraph Font"/>
     <w:uiPriority w:val="1"/>
+    <w:semiHidden/>
     <w:unhideWhenUsed/>
   </w:style>
   <w:style w:type="table" w:default="1" w:styleId="TableNormal">
@@ -10568,6 +10823,34 @@
       <w:szCs w:val="18"/>
     </w:rPr>
   </w:style>
+  <w:style w:type="paragraph" w:styleId="CommentSubject">
+    <w:name w:val="annotation subject"/>
+    <w:basedOn w:val="CommentText"/>
+    <w:next w:val="CommentText"/>
+    <w:link w:val="CommentSubjectChar"/>
+    <w:uiPriority w:val="99"/>
+    <w:semiHidden/>
+    <w:unhideWhenUsed/>
+    <w:rsid w:val="00B90655"/>
+    <w:rPr>
+      <w:b/>
+      <w:bCs/>
+    </w:rPr>
+  </w:style>
+  <w:style w:type="character" w:customStyle="1" w:styleId="CommentSubjectChar">
+    <w:name w:val="Comment Subject Char"/>
+    <w:basedOn w:val="CommentTextChar"/>
+    <w:link w:val="CommentSubject"/>
+    <w:uiPriority w:val="99"/>
+    <w:semiHidden/>
+    <w:rsid w:val="00B90655"/>
+    <w:rPr>
+      <w:b/>
+      <w:bCs/>
+      <w:sz w:val="20"/>
+      <w:szCs w:val="20"/>
+    </w:rPr>
+  </w:style>
 </w:styles>
 </file>
 
@@ -10696,7 +10979,7 @@
     <w:charset w:val="00"/>
     <w:family w:val="roman"/>
     <w:pitch w:val="variable"/>
-    <w:sig w:usb0="E00002FF" w:usb1="400004FF" w:usb2="00000000" w:usb3="00000000" w:csb0="0000019F" w:csb1="00000000"/>
+    <w:sig w:usb0="E00006FF" w:usb1="400004FF" w:usb2="00000000" w:usb3="00000000" w:csb0="0000019F" w:csb1="00000000"/>
   </w:font>
   <w:font w:name="Arial Black">
     <w:panose1 w:val="020B0A04020102020204"/>
@@ -10717,7 +11000,7 @@
     <w:charset w:val="00"/>
     <w:family w:val="roman"/>
     <w:pitch w:val="variable"/>
-    <w:sig w:usb0="E00002FF" w:usb1="420024FF" w:usb2="00000000" w:usb3="00000000" w:csb0="0000019F" w:csb1="00000000"/>
+    <w:sig w:usb0="E00006FF" w:usb1="420024FF" w:usb2="02000000" w:usb3="00000000" w:csb0="0000019F" w:csb1="00000000"/>
   </w:font>
   <w:font w:name="Calibri Light">
     <w:panose1 w:val="020F0302020204030204"/>
@@ -10747,7 +11030,9 @@
     <w:rsidRoot w:val="00960867"/>
     <w:rsid w:val="006B6BE6"/>
     <w:rsid w:val="00960867"/>
+    <w:rsid w:val="00CF67F0"/>
     <w:rsid w:val="00E12413"/>
+    <w:rsid w:val="00F72369"/>
   </w:rsids>
   <m:mathPr>
     <m:mathFont m:val="Cambria Math"/>
@@ -11502,7 +11787,7 @@
 </file>
 
 <file path=customXml/itemProps1.xml><?xml version="1.0" encoding="utf-8"?>
-<ds:datastoreItem xmlns:ds="http://schemas.openxmlformats.org/officeDocument/2006/customXml" ds:itemID="{59EBE1D8-D30A-4DB6-BFCC-83E568BF912B}">
+<ds:datastoreItem xmlns:ds="http://schemas.openxmlformats.org/officeDocument/2006/customXml" ds:itemID="{7C4C52D9-3FFC-40C0-B4C6-A5C8FA2DA532}">
   <ds:schemaRefs>
     <ds:schemaRef ds:uri="http://schemas.openxmlformats.org/officeDocument/2006/bibliography"/>
   </ds:schemaRefs>

</xml_diff>